<commit_message>
created setup.py file & src folder
</commit_message>
<xml_diff>
--- a/ML Ops.docx
+++ b/ML Ops.docx
@@ -395,7 +395,49 @@
           <w:b/>
           <w:bCs/>
         </w:rPr>
-        <w:t>Test data</w:t>
+        <w:t>Create</w:t>
+      </w:r>
+      <w:r>
+        <w:rPr>
+          <w:b/>
+          <w:bCs/>
+        </w:rPr>
+        <w:t xml:space="preserve"> python</w:t>
+      </w:r>
+      <w:r>
+        <w:rPr>
+          <w:b/>
+          <w:bCs/>
+        </w:rPr>
+        <w:t xml:space="preserve"> </w:t>
+      </w:r>
+      <w:r>
+        <w:rPr>
+          <w:i/>
+          <w:iCs/>
+        </w:rPr>
+        <w:t>.gitignore</w:t>
+      </w:r>
+      <w:r>
+        <w:rPr>
+          <w:b/>
+          <w:bCs/>
+        </w:rPr>
+        <w:t xml:space="preserve"> file </w:t>
+      </w:r>
+      <w:r>
+        <w:rPr>
+          <w:b/>
+          <w:bCs/>
+        </w:rPr>
+        <w:t xml:space="preserve">on github web interface </w:t>
+      </w:r>
+      <w:r>
+        <w:rPr>
+          <w:b/>
+          <w:bCs/>
+        </w:rPr>
+        <w:t xml:space="preserve">to ignore some files which need not to be pushed to github repo like venv, .ipynb files etc </w:t>
       </w:r>
       <w:r>
         <w:rPr>
@@ -403,6 +445,294 @@
           <w:bCs/>
         </w:rPr>
         <w:br/>
+      </w:r>
+    </w:p>
+    <w:p>
+      <w:pPr>
+        <w:pStyle w:val="ListParagraph"/>
+        <w:numPr>
+          <w:ilvl w:val="0"/>
+          <w:numId w:val="2"/>
+        </w:numPr>
+        <w:rPr>
+          <w:b/>
+          <w:bCs/>
+        </w:rPr>
+      </w:pPr>
+      <w:r>
+        <w:rPr>
+          <w:b/>
+          <w:bCs/>
+        </w:rPr>
+        <w:t xml:space="preserve">Create </w:t>
+      </w:r>
+      <w:r>
+        <w:rPr>
+          <w:i/>
+          <w:iCs/>
+        </w:rPr>
+        <w:t>setup.py</w:t>
+      </w:r>
+      <w:r>
+        <w:rPr>
+          <w:i/>
+          <w:iCs/>
+        </w:rPr>
+        <w:t xml:space="preserve"> </w:t>
+      </w:r>
+      <w:r>
+        <w:rPr>
+          <w:b/>
+          <w:bCs/>
+        </w:rPr>
+        <w:t xml:space="preserve">to build machine learning model as package which can be installed, distributed, used &amp; also deployed </w:t>
+      </w:r>
+      <w:r>
+        <w:rPr>
+          <w:b/>
+          <w:bCs/>
+        </w:rPr>
+        <w:t>&amp;</w:t>
+      </w:r>
+      <w:r>
+        <w:rPr>
+          <w:i/>
+          <w:iCs/>
+        </w:rPr>
+        <w:t xml:space="preserve"> </w:t>
+      </w:r>
+      <w:r>
+        <w:rPr>
+          <w:b/>
+          <w:bCs/>
+        </w:rPr>
+        <w:t>create</w:t>
+      </w:r>
+      <w:r>
+        <w:rPr>
+          <w:i/>
+          <w:iCs/>
+        </w:rPr>
+        <w:t xml:space="preserve"> </w:t>
+      </w:r>
+      <w:r>
+        <w:rPr>
+          <w:i/>
+          <w:iCs/>
+        </w:rPr>
+        <w:t xml:space="preserve">requirements.txt </w:t>
+      </w:r>
+      <w:r>
+        <w:rPr>
+          <w:b/>
+          <w:bCs/>
+        </w:rPr>
+        <w:t xml:space="preserve"> file</w:t>
+      </w:r>
+      <w:r>
+        <w:rPr>
+          <w:b/>
+          <w:bCs/>
+        </w:rPr>
+        <w:br/>
+      </w:r>
+    </w:p>
+    <w:p>
+      <w:pPr>
+        <w:pStyle w:val="ListParagraph"/>
+        <w:numPr>
+          <w:ilvl w:val="0"/>
+          <w:numId w:val="2"/>
+        </w:numPr>
+        <w:rPr>
+          <w:b/>
+          <w:bCs/>
+        </w:rPr>
+      </w:pPr>
+      <w:r>
+        <w:rPr>
+          <w:b/>
+          <w:bCs/>
+        </w:rPr>
+        <w:t xml:space="preserve">Create a new folder “src” &amp; create a new file inside it </w:t>
+      </w:r>
+      <w:r>
+        <w:rPr>
+          <w:i/>
+          <w:iCs/>
+        </w:rPr>
+        <w:t>“__init__.py”</w:t>
+      </w:r>
+      <w:r>
+        <w:rPr>
+          <w:i/>
+          <w:iCs/>
+        </w:rPr>
+        <w:t xml:space="preserve"> </w:t>
+      </w:r>
+      <w:r>
+        <w:rPr>
+          <w:b/>
+          <w:bCs/>
+        </w:rPr>
+        <w:t>to find this folder as a package</w:t>
+      </w:r>
+      <w:r>
+        <w:rPr>
+          <w:b/>
+          <w:bCs/>
+        </w:rPr>
+        <w:t xml:space="preserve">.. so whenever find_packages() function is called from setup.y file, it will look through all packages inside src folder </w:t>
+      </w:r>
+      <w:r>
+        <w:rPr>
+          <w:b/>
+          <w:bCs/>
+        </w:rPr>
+        <w:br/>
+      </w:r>
+    </w:p>
+    <w:p>
+      <w:pPr>
+        <w:pStyle w:val="ListParagraph"/>
+        <w:numPr>
+          <w:ilvl w:val="0"/>
+          <w:numId w:val="2"/>
+        </w:numPr>
+        <w:rPr>
+          <w:b/>
+          <w:bCs/>
+        </w:rPr>
+      </w:pPr>
+      <w:r>
+        <w:rPr>
+          <w:b/>
+          <w:bCs/>
+        </w:rPr>
+        <w:t>Add “-e .” flag in requirements.txt file to install the package directly from the current directory</w:t>
+      </w:r>
+      <w:r>
+        <w:rPr>
+          <w:b/>
+          <w:bCs/>
+        </w:rPr>
+        <w:br/>
+      </w:r>
+    </w:p>
+    <w:p>
+      <w:pPr>
+        <w:pStyle w:val="ListParagraph"/>
+        <w:numPr>
+          <w:ilvl w:val="0"/>
+          <w:numId w:val="2"/>
+        </w:numPr>
+        <w:rPr>
+          <w:b/>
+          <w:bCs/>
+        </w:rPr>
+      </w:pPr>
+      <w:r>
+        <w:rPr>
+          <w:b/>
+          <w:bCs/>
+        </w:rPr>
+        <w:t>Now run “pip install -r requirements.txt”</w:t>
+      </w:r>
+      <w:r>
+        <w:rPr>
+          <w:b/>
+          <w:bCs/>
+        </w:rPr>
+        <w:t xml:space="preserve"> &amp; it will create a package file </w:t>
+      </w:r>
+      <w:r>
+        <w:rPr>
+          <w:b/>
+          <w:bCs/>
+        </w:rPr>
+        <w:t>“</w:t>
+      </w:r>
+      <w:r>
+        <w:rPr>
+          <w:i/>
+          <w:iCs/>
+        </w:rPr>
+        <w:t>mlops_project.egg-info</w:t>
+      </w:r>
+      <w:r>
+        <w:rPr>
+          <w:b/>
+          <w:bCs/>
+        </w:rPr>
+        <w:t xml:space="preserve">” </w:t>
+      </w:r>
+      <w:r>
+        <w:rPr>
+          <w:b/>
+          <w:bCs/>
+        </w:rPr>
+        <w:t>inside src folder</w:t>
+      </w:r>
+      <w:r>
+        <w:rPr>
+          <w:b/>
+          <w:bCs/>
+        </w:rPr>
+        <w:br/>
+      </w:r>
+    </w:p>
+    <w:p>
+      <w:pPr>
+        <w:pStyle w:val="ListParagraph"/>
+        <w:numPr>
+          <w:ilvl w:val="0"/>
+          <w:numId w:val="2"/>
+        </w:numPr>
+        <w:rPr>
+          <w:b/>
+          <w:bCs/>
+        </w:rPr>
+      </w:pPr>
+      <w:r>
+        <w:rPr>
+          <w:b/>
+          <w:bCs/>
+        </w:rPr>
+        <w:t>All the new folders &amp; code development will be done inside that folder</w:t>
+      </w:r>
+      <w:r>
+        <w:rPr>
+          <w:b/>
+          <w:bCs/>
+        </w:rPr>
+        <w:t xml:space="preserve"> </w:t>
+      </w:r>
+      <w:r>
+        <w:rPr>
+          <w:b/>
+          <w:bCs/>
+        </w:rPr>
+        <w:br/>
+      </w:r>
+    </w:p>
+    <w:p>
+      <w:pPr>
+        <w:pStyle w:val="ListParagraph"/>
+        <w:numPr>
+          <w:ilvl w:val="0"/>
+          <w:numId w:val="2"/>
+        </w:numPr>
+        <w:rPr>
+          <w:b/>
+          <w:bCs/>
+        </w:rPr>
+      </w:pPr>
+      <w:r>
+        <w:rPr>
+          <w:b/>
+          <w:bCs/>
+        </w:rPr>
+        <w:t>Now – “git add .”, check status “git status”, “git commit -m ‘updated setup file &amp; created src folder’” &amp; lastly push it to github repo “git push -u progona main”</w:t>
       </w:r>
     </w:p>
     <w:sectPr>

</xml_diff>

<commit_message>
updated logger, exception & utils file
</commit_message>
<xml_diff>
--- a/ML Ops.docx
+++ b/ML Ops.docx
@@ -76,20 +76,53 @@
         </w:rPr>
         <w:br/>
       </w:r>
-      <w:r>
-        <w:rPr>
-          <w:i/>
-          <w:iCs/>
-        </w:rPr>
-        <w:t>virtualenv venv</w:t>
-      </w:r>
+      <w:proofErr w:type="spellStart"/>
+      <w:r>
+        <w:rPr>
+          <w:i/>
+          <w:iCs/>
+        </w:rPr>
+        <w:t>virtualenv</w:t>
+      </w:r>
+      <w:proofErr w:type="spellEnd"/>
+      <w:r>
+        <w:rPr>
+          <w:i/>
+          <w:iCs/>
+        </w:rPr>
+        <w:t xml:space="preserve"> </w:t>
+      </w:r>
+      <w:proofErr w:type="spellStart"/>
+      <w:r>
+        <w:rPr>
+          <w:i/>
+          <w:iCs/>
+        </w:rPr>
+        <w:t>venv</w:t>
+      </w:r>
+      <w:proofErr w:type="spellEnd"/>
       <w:r>
         <w:rPr>
           <w:i/>
           <w:iCs/>
         </w:rPr>
         <w:br/>
-        <w:t>venv\Scripts\activate</w:t>
+      </w:r>
+      <w:proofErr w:type="spellStart"/>
+      <w:r>
+        <w:rPr>
+          <w:i/>
+          <w:iCs/>
+        </w:rPr>
+        <w:t>venv</w:t>
+      </w:r>
+      <w:proofErr w:type="spellEnd"/>
+      <w:r>
+        <w:rPr>
+          <w:i/>
+          <w:iCs/>
+        </w:rPr>
+        <w:t>\Scripts\activate</w:t>
       </w:r>
       <w:r>
         <w:rPr>
@@ -117,7 +150,39 @@
           <w:b/>
           <w:bCs/>
         </w:rPr>
-        <w:t>Clone github repository &amp; sync with github to commit all our code</w:t>
+        <w:t xml:space="preserve">Clone </w:t>
+      </w:r>
+      <w:proofErr w:type="spellStart"/>
+      <w:r>
+        <w:rPr>
+          <w:b/>
+          <w:bCs/>
+        </w:rPr>
+        <w:t>github</w:t>
+      </w:r>
+      <w:proofErr w:type="spellEnd"/>
+      <w:r>
+        <w:rPr>
+          <w:b/>
+          <w:bCs/>
+        </w:rPr>
+        <w:t xml:space="preserve"> repository &amp; sync with </w:t>
+      </w:r>
+      <w:proofErr w:type="spellStart"/>
+      <w:r>
+        <w:rPr>
+          <w:b/>
+          <w:bCs/>
+        </w:rPr>
+        <w:t>github</w:t>
+      </w:r>
+      <w:proofErr w:type="spellEnd"/>
+      <w:r>
+        <w:rPr>
+          <w:b/>
+          <w:bCs/>
+        </w:rPr>
+        <w:t xml:space="preserve"> to commit all our code</w:t>
       </w:r>
       <w:r>
         <w:rPr>
@@ -145,8 +210,17 @@
           <w:i/>
           <w:iCs/>
         </w:rPr>
-        <w:t>git init</w:t>
-      </w:r>
+        <w:t xml:space="preserve">git </w:t>
+      </w:r>
+      <w:proofErr w:type="spellStart"/>
+      <w:r>
+        <w:rPr>
+          <w:i/>
+          <w:iCs/>
+        </w:rPr>
+        <w:t>init</w:t>
+      </w:r>
+      <w:proofErr w:type="spellEnd"/>
       <w:r>
         <w:rPr>
           <w:i/>
@@ -210,7 +284,23 @@
           <w:i/>
           <w:iCs/>
         </w:rPr>
-        <w:t>create a description file in local system &amp; add in git repo</w:t>
+        <w:t xml:space="preserve">create a description file in local system &amp; add in </w:t>
+      </w:r>
+      <w:proofErr w:type="spellStart"/>
+      <w:r>
+        <w:rPr>
+          <w:i/>
+          <w:iCs/>
+        </w:rPr>
+        <w:t>git</w:t>
+      </w:r>
+      <w:proofErr w:type="spellEnd"/>
+      <w:r>
+        <w:rPr>
+          <w:i/>
+          <w:iCs/>
+        </w:rPr>
+        <w:t xml:space="preserve"> repo</w:t>
       </w:r>
     </w:p>
     <w:p>
@@ -284,8 +374,17 @@
           <w:i/>
           <w:iCs/>
         </w:rPr>
-        <w:t xml:space="preserve"> change branch to main before pushing what you’ve commited</w:t>
-      </w:r>
+        <w:t xml:space="preserve"> change branch to main before pushing what you’ve </w:t>
+      </w:r>
+      <w:proofErr w:type="spellStart"/>
+      <w:r>
+        <w:rPr>
+          <w:i/>
+          <w:iCs/>
+        </w:rPr>
+        <w:t>commited</w:t>
+      </w:r>
+      <w:proofErr w:type="spellEnd"/>
     </w:p>
     <w:p>
       <w:pPr>
@@ -324,7 +423,23 @@
           <w:i/>
           <w:iCs/>
         </w:rPr>
-        <w:t>add the address of the repo where its needed to be pushed</w:t>
+        <w:t xml:space="preserve">add the address of the repo where </w:t>
+      </w:r>
+      <w:proofErr w:type="spellStart"/>
+      <w:r>
+        <w:rPr>
+          <w:i/>
+          <w:iCs/>
+        </w:rPr>
+        <w:t>its</w:t>
+      </w:r>
+      <w:proofErr w:type="spellEnd"/>
+      <w:r>
+        <w:rPr>
+          <w:i/>
+          <w:iCs/>
+        </w:rPr>
+        <w:t xml:space="preserve"> needed to be pushed</w:t>
       </w:r>
     </w:p>
     <w:p>
@@ -416,8 +531,17 @@
           <w:i/>
           <w:iCs/>
         </w:rPr>
-        <w:t>.gitignore</w:t>
-      </w:r>
+        <w:t>.</w:t>
+      </w:r>
+      <w:proofErr w:type="spellStart"/>
+      <w:r>
+        <w:rPr>
+          <w:i/>
+          <w:iCs/>
+        </w:rPr>
+        <w:t>gitignore</w:t>
+      </w:r>
+      <w:proofErr w:type="spellEnd"/>
       <w:r>
         <w:rPr>
           <w:b/>
@@ -430,14 +554,94 @@
           <w:b/>
           <w:bCs/>
         </w:rPr>
-        <w:t xml:space="preserve">on github web interface </w:t>
-      </w:r>
-      <w:r>
-        <w:rPr>
-          <w:b/>
-          <w:bCs/>
-        </w:rPr>
-        <w:t xml:space="preserve">to ignore some files which need not to be pushed to github repo like venv, .ipynb files etc </w:t>
+        <w:t xml:space="preserve">on </w:t>
+      </w:r>
+      <w:proofErr w:type="spellStart"/>
+      <w:r>
+        <w:rPr>
+          <w:b/>
+          <w:bCs/>
+        </w:rPr>
+        <w:t>github</w:t>
+      </w:r>
+      <w:proofErr w:type="spellEnd"/>
+      <w:r>
+        <w:rPr>
+          <w:b/>
+          <w:bCs/>
+        </w:rPr>
+        <w:t xml:space="preserve"> web interface </w:t>
+      </w:r>
+      <w:r>
+        <w:rPr>
+          <w:b/>
+          <w:bCs/>
+        </w:rPr>
+        <w:t xml:space="preserve">to ignore some files which need not to be pushed to </w:t>
+      </w:r>
+      <w:proofErr w:type="spellStart"/>
+      <w:r>
+        <w:rPr>
+          <w:b/>
+          <w:bCs/>
+        </w:rPr>
+        <w:t>github</w:t>
+      </w:r>
+      <w:proofErr w:type="spellEnd"/>
+      <w:r>
+        <w:rPr>
+          <w:b/>
+          <w:bCs/>
+        </w:rPr>
+        <w:t xml:space="preserve"> repo like </w:t>
+      </w:r>
+      <w:proofErr w:type="spellStart"/>
+      <w:r>
+        <w:rPr>
+          <w:b/>
+          <w:bCs/>
+        </w:rPr>
+        <w:t>venv</w:t>
+      </w:r>
+      <w:proofErr w:type="spellEnd"/>
+      <w:r>
+        <w:rPr>
+          <w:b/>
+          <w:bCs/>
+        </w:rPr>
+        <w:t>, .</w:t>
+      </w:r>
+      <w:proofErr w:type="spellStart"/>
+      <w:r>
+        <w:rPr>
+          <w:b/>
+          <w:bCs/>
+        </w:rPr>
+        <w:t>ipynb</w:t>
+      </w:r>
+      <w:proofErr w:type="spellEnd"/>
+      <w:r>
+        <w:rPr>
+          <w:b/>
+          <w:bCs/>
+        </w:rPr>
+        <w:t xml:space="preserve"> files </w:t>
+      </w:r>
+      <w:proofErr w:type="spellStart"/>
+      <w:r>
+        <w:rPr>
+          <w:b/>
+          <w:bCs/>
+        </w:rPr>
+        <w:t>etc</w:t>
+      </w:r>
+      <w:proofErr w:type="spellEnd"/>
+      <w:r>
+        <w:rPr>
+          <w:b/>
+          <w:bCs/>
+        </w:rPr>
+        <w:t xml:space="preserve"> </w:t>
       </w:r>
       <w:r>
         <w:rPr>
@@ -554,7 +758,23 @@
           <w:b/>
           <w:bCs/>
         </w:rPr>
-        <w:t xml:space="preserve">Create a new folder “src” &amp; create a new file inside it </w:t>
+        <w:t>Create a new folder “</w:t>
+      </w:r>
+      <w:proofErr w:type="spellStart"/>
+      <w:r>
+        <w:rPr>
+          <w:b/>
+          <w:bCs/>
+        </w:rPr>
+        <w:t>src</w:t>
+      </w:r>
+      <w:proofErr w:type="spellEnd"/>
+      <w:r>
+        <w:rPr>
+          <w:b/>
+          <w:bCs/>
+        </w:rPr>
+        <w:t xml:space="preserve">” &amp; create a new file inside it </w:t>
       </w:r>
       <w:r>
         <w:rPr>
@@ -582,7 +802,55 @@
           <w:b/>
           <w:bCs/>
         </w:rPr>
-        <w:t xml:space="preserve">.. so whenever find_packages() function is called from setup.y file, it will look through all packages inside src folder </w:t>
+        <w:t xml:space="preserve">.. so whenever </w:t>
+      </w:r>
+      <w:proofErr w:type="spellStart"/>
+      <w:r>
+        <w:rPr>
+          <w:b/>
+          <w:bCs/>
+        </w:rPr>
+        <w:t>find_packages</w:t>
+      </w:r>
+      <w:proofErr w:type="spellEnd"/>
+      <w:r>
+        <w:rPr>
+          <w:b/>
+          <w:bCs/>
+        </w:rPr>
+        <w:t xml:space="preserve">() function is called from </w:t>
+      </w:r>
+      <w:proofErr w:type="spellStart"/>
+      <w:r>
+        <w:rPr>
+          <w:b/>
+          <w:bCs/>
+        </w:rPr>
+        <w:t>setup.y</w:t>
+      </w:r>
+      <w:proofErr w:type="spellEnd"/>
+      <w:r>
+        <w:rPr>
+          <w:b/>
+          <w:bCs/>
+        </w:rPr>
+        <w:t xml:space="preserve"> file, it will look through all packages inside </w:t>
+      </w:r>
+      <w:proofErr w:type="spellStart"/>
+      <w:r>
+        <w:rPr>
+          <w:b/>
+          <w:bCs/>
+        </w:rPr>
+        <w:t>src</w:t>
+      </w:r>
+      <w:proofErr w:type="spellEnd"/>
+      <w:r>
+        <w:rPr>
+          <w:b/>
+          <w:bCs/>
+        </w:rPr>
+        <w:t xml:space="preserve"> folder </w:t>
       </w:r>
       <w:r>
         <w:rPr>
@@ -652,12 +920,21 @@
         </w:rPr>
         <w:t>“</w:t>
       </w:r>
-      <w:r>
-        <w:rPr>
-          <w:i/>
-          <w:iCs/>
-        </w:rPr>
-        <w:t>mlops_project.egg-info</w:t>
+      <w:proofErr w:type="spellStart"/>
+      <w:r>
+        <w:rPr>
+          <w:i/>
+          <w:iCs/>
+        </w:rPr>
+        <w:t>mlops_project.egg</w:t>
+      </w:r>
+      <w:proofErr w:type="spellEnd"/>
+      <w:r>
+        <w:rPr>
+          <w:i/>
+          <w:iCs/>
+        </w:rPr>
+        <w:t>-info</w:t>
       </w:r>
       <w:r>
         <w:rPr>
@@ -671,7 +948,23 @@
           <w:b/>
           <w:bCs/>
         </w:rPr>
-        <w:t>inside src folder</w:t>
+        <w:t xml:space="preserve">inside </w:t>
+      </w:r>
+      <w:proofErr w:type="spellStart"/>
+      <w:r>
+        <w:rPr>
+          <w:b/>
+          <w:bCs/>
+        </w:rPr>
+        <w:t>src</w:t>
+      </w:r>
+      <w:proofErr w:type="spellEnd"/>
+      <w:r>
+        <w:rPr>
+          <w:b/>
+          <w:bCs/>
+        </w:rPr>
+        <w:t xml:space="preserve"> folder</w:t>
       </w:r>
       <w:r>
         <w:rPr>
@@ -732,7 +1025,389 @@
           <w:b/>
           <w:bCs/>
         </w:rPr>
-        <w:t>Now – “git add .”, check status “git status”, “git commit -m ‘updated setup file &amp; created src folder’” &amp; lastly push it to github repo “git push -u progona main”</w:t>
+        <w:t xml:space="preserve">Now – “git add .”, check status “git status”, “git commit -m ‘updated setup file &amp; created </w:t>
+      </w:r>
+      <w:proofErr w:type="spellStart"/>
+      <w:r>
+        <w:rPr>
+          <w:b/>
+          <w:bCs/>
+        </w:rPr>
+        <w:t>src</w:t>
+      </w:r>
+      <w:proofErr w:type="spellEnd"/>
+      <w:r>
+        <w:rPr>
+          <w:b/>
+          <w:bCs/>
+        </w:rPr>
+        <w:t xml:space="preserve"> folder’” &amp; lastly push it to </w:t>
+      </w:r>
+      <w:proofErr w:type="spellStart"/>
+      <w:r>
+        <w:rPr>
+          <w:b/>
+          <w:bCs/>
+        </w:rPr>
+        <w:t>github</w:t>
+      </w:r>
+      <w:proofErr w:type="spellEnd"/>
+      <w:r>
+        <w:rPr>
+          <w:b/>
+          <w:bCs/>
+        </w:rPr>
+        <w:t xml:space="preserve"> repo “git push -u </w:t>
+      </w:r>
+      <w:r>
+        <w:rPr>
+          <w:b/>
+          <w:bCs/>
+        </w:rPr>
+        <w:t>origin</w:t>
+      </w:r>
+      <w:r>
+        <w:rPr>
+          <w:b/>
+          <w:bCs/>
+        </w:rPr>
+        <w:t xml:space="preserve"> main”</w:t>
+      </w:r>
+      <w:r>
+        <w:rPr>
+          <w:b/>
+          <w:bCs/>
+        </w:rPr>
+        <w:br/>
+      </w:r>
+    </w:p>
+    <w:p>
+      <w:pPr>
+        <w:pStyle w:val="ListParagraph"/>
+        <w:numPr>
+          <w:ilvl w:val="0"/>
+          <w:numId w:val="2"/>
+        </w:numPr>
+        <w:rPr>
+          <w:b/>
+          <w:bCs/>
+        </w:rPr>
+      </w:pPr>
+      <w:r>
+        <w:rPr>
+          <w:b/>
+          <w:bCs/>
+        </w:rPr>
+        <w:t>Create a new folder “components”</w:t>
+      </w:r>
+      <w:r>
+        <w:rPr>
+          <w:b/>
+          <w:bCs/>
+        </w:rPr>
+        <w:t xml:space="preserve"> inside </w:t>
+      </w:r>
+      <w:proofErr w:type="spellStart"/>
+      <w:r>
+        <w:rPr>
+          <w:b/>
+          <w:bCs/>
+        </w:rPr>
+        <w:t>src</w:t>
+      </w:r>
+      <w:proofErr w:type="spellEnd"/>
+      <w:r>
+        <w:rPr>
+          <w:b/>
+          <w:bCs/>
+        </w:rPr>
+        <w:t xml:space="preserve"> folder</w:t>
+      </w:r>
+      <w:r>
+        <w:rPr>
+          <w:b/>
+          <w:bCs/>
+        </w:rPr>
+        <w:t xml:space="preserve"> &amp; new file inside components “__init__.py” this will be all the modules of the project.. like data ingestion (reading data), </w:t>
+      </w:r>
+      <w:r>
+        <w:rPr>
+          <w:b/>
+          <w:bCs/>
+        </w:rPr>
+        <w:lastRenderedPageBreak/>
+        <w:t xml:space="preserve">data transformation </w:t>
+      </w:r>
+      <w:r>
+        <w:rPr>
+          <w:b/>
+          <w:bCs/>
+        </w:rPr>
+        <w:t>(</w:t>
+      </w:r>
+      <w:r>
+        <w:rPr>
+          <w:b/>
+          <w:bCs/>
+        </w:rPr>
+        <w:t xml:space="preserve">like applying OHE </w:t>
+      </w:r>
+      <w:proofErr w:type="spellStart"/>
+      <w:r>
+        <w:rPr>
+          <w:b/>
+          <w:bCs/>
+        </w:rPr>
+        <w:t>etc</w:t>
+      </w:r>
+      <w:proofErr w:type="spellEnd"/>
+      <w:r>
+        <w:rPr>
+          <w:b/>
+          <w:bCs/>
+        </w:rPr>
+        <w:t>)</w:t>
+      </w:r>
+      <w:r>
+        <w:rPr>
+          <w:b/>
+          <w:bCs/>
+        </w:rPr>
+        <w:t xml:space="preserve">, </w:t>
+      </w:r>
+      <w:proofErr w:type="spellStart"/>
+      <w:r>
+        <w:rPr>
+          <w:b/>
+          <w:bCs/>
+        </w:rPr>
+        <w:t>model_trainer</w:t>
+      </w:r>
+      <w:proofErr w:type="spellEnd"/>
+      <w:r>
+        <w:rPr>
+          <w:b/>
+          <w:bCs/>
+        </w:rPr>
+        <w:t xml:space="preserve"> (to train, evaluate model, r2 score </w:t>
+      </w:r>
+      <w:proofErr w:type="spellStart"/>
+      <w:r>
+        <w:rPr>
+          <w:b/>
+          <w:bCs/>
+        </w:rPr>
+        <w:t>etc</w:t>
+      </w:r>
+      <w:proofErr w:type="spellEnd"/>
+      <w:r>
+        <w:rPr>
+          <w:b/>
+          <w:bCs/>
+        </w:rPr>
+        <w:t>)</w:t>
+      </w:r>
+      <w:r>
+        <w:rPr>
+          <w:b/>
+          <w:bCs/>
+        </w:rPr>
+        <w:br/>
+      </w:r>
+    </w:p>
+    <w:p>
+      <w:pPr>
+        <w:pStyle w:val="ListParagraph"/>
+        <w:numPr>
+          <w:ilvl w:val="0"/>
+          <w:numId w:val="2"/>
+        </w:numPr>
+        <w:rPr>
+          <w:b/>
+          <w:bCs/>
+        </w:rPr>
+      </w:pPr>
+      <w:r>
+        <w:rPr>
+          <w:b/>
+          <w:bCs/>
+        </w:rPr>
+        <w:t xml:space="preserve">Create another folder inside </w:t>
+      </w:r>
+      <w:proofErr w:type="spellStart"/>
+      <w:r>
+        <w:rPr>
+          <w:b/>
+          <w:bCs/>
+        </w:rPr>
+        <w:t>src</w:t>
+      </w:r>
+      <w:proofErr w:type="spellEnd"/>
+      <w:r>
+        <w:rPr>
+          <w:b/>
+          <w:bCs/>
+        </w:rPr>
+        <w:t xml:space="preserve"> folder “pipeline” &amp; a file inside pipeline folder “train_pipeline.py” which will be used to call all the modules in components folder</w:t>
+      </w:r>
+      <w:r>
+        <w:rPr>
+          <w:b/>
+          <w:bCs/>
+        </w:rPr>
+        <w:t>, predict_pipeline.py for making predictions</w:t>
+      </w:r>
+      <w:r>
+        <w:rPr>
+          <w:b/>
+          <w:bCs/>
+        </w:rPr>
+        <w:t xml:space="preserve"> &amp; also “__init__.py” to import this folder</w:t>
+      </w:r>
+      <w:r>
+        <w:rPr>
+          <w:b/>
+          <w:bCs/>
+        </w:rPr>
+        <w:br/>
+      </w:r>
+    </w:p>
+    <w:p>
+      <w:pPr>
+        <w:pStyle w:val="ListParagraph"/>
+        <w:numPr>
+          <w:ilvl w:val="0"/>
+          <w:numId w:val="2"/>
+        </w:numPr>
+        <w:rPr>
+          <w:b/>
+          <w:bCs/>
+        </w:rPr>
+      </w:pPr>
+      <w:r>
+        <w:rPr>
+          <w:b/>
+          <w:bCs/>
+        </w:rPr>
+        <w:t xml:space="preserve">Since entire project implementation will be inside </w:t>
+      </w:r>
+      <w:proofErr w:type="spellStart"/>
+      <w:r>
+        <w:rPr>
+          <w:b/>
+          <w:bCs/>
+        </w:rPr>
+        <w:t>src</w:t>
+      </w:r>
+      <w:proofErr w:type="spellEnd"/>
+      <w:r>
+        <w:rPr>
+          <w:b/>
+          <w:bCs/>
+        </w:rPr>
+        <w:t xml:space="preserve"> folder.. so create 3 files:</w:t>
+      </w:r>
+      <w:r>
+        <w:rPr>
+          <w:b/>
+          <w:bCs/>
+        </w:rPr>
+        <w:br/>
+        <w:t>logger.py</w:t>
+      </w:r>
+      <w:r>
+        <w:rPr>
+          <w:b/>
+          <w:bCs/>
+        </w:rPr>
+        <w:t xml:space="preserve"> – for logging</w:t>
+      </w:r>
+      <w:r>
+        <w:rPr>
+          <w:b/>
+          <w:bCs/>
+        </w:rPr>
+        <w:br/>
+        <w:t>exception.py</w:t>
+      </w:r>
+      <w:r>
+        <w:rPr>
+          <w:b/>
+          <w:bCs/>
+        </w:rPr>
+        <w:t xml:space="preserve"> – for exception handling</w:t>
+      </w:r>
+      <w:r>
+        <w:rPr>
+          <w:b/>
+          <w:bCs/>
+        </w:rPr>
+        <w:t>, write custom exceptions</w:t>
+      </w:r>
+      <w:r>
+        <w:rPr>
+          <w:b/>
+          <w:bCs/>
+        </w:rPr>
+        <w:br/>
+        <w:t>utils.py</w:t>
+      </w:r>
+      <w:r>
+        <w:rPr>
+          <w:b/>
+          <w:bCs/>
+        </w:rPr>
+        <w:t xml:space="preserve"> – for basic helper utilities</w:t>
+      </w:r>
+      <w:r>
+        <w:rPr>
+          <w:b/>
+          <w:bCs/>
+        </w:rPr>
+        <w:br/>
+      </w:r>
+    </w:p>
+    <w:p>
+      <w:pPr>
+        <w:pStyle w:val="ListParagraph"/>
+        <w:numPr>
+          <w:ilvl w:val="0"/>
+          <w:numId w:val="2"/>
+        </w:numPr>
+        <w:rPr>
+          <w:b/>
+          <w:bCs/>
+        </w:rPr>
+      </w:pPr>
+      <w:r>
+        <w:rPr>
+          <w:b/>
+          <w:bCs/>
+        </w:rPr>
+        <w:t xml:space="preserve">Now push to </w:t>
+      </w:r>
+      <w:proofErr w:type="spellStart"/>
+      <w:r>
+        <w:rPr>
+          <w:b/>
+          <w:bCs/>
+        </w:rPr>
+        <w:t>github</w:t>
+      </w:r>
+      <w:proofErr w:type="spellEnd"/>
+      <w:r>
+        <w:rPr>
+          <w:b/>
+          <w:bCs/>
+        </w:rPr>
+        <w:t xml:space="preserve"> repo</w:t>
+      </w:r>
+      <w:r>
+        <w:rPr>
+          <w:b/>
+          <w:bCs/>
+        </w:rPr>
+        <w:br/>
       </w:r>
     </w:p>
     <w:sectPr>

</xml_diff>